<commit_message>
updated to provide better instructions for import
</commit_message>
<xml_diff>
--- a/docs/req.docx
+++ b/docs/req.docx
@@ -22,11 +22,9 @@
       <w:pPr>
         <w:pStyle w:val="Heading2"/>
       </w:pPr>
-      <w:proofErr w:type="spellStart"/>
       <w:r>
         <w:t>mtbassist.mtbCreateProject</w:t>
       </w:r>
-      <w:proofErr w:type="spellEnd"/>
     </w:p>
     <w:p>
       <w:pPr>
@@ -62,7 +60,10 @@
         <w:ind w:left="900"/>
       </w:pPr>
       <w:r>
-        <w:t>If a current application is loading, display an error message and do not execute command</w:t>
+        <w:t xml:space="preserve">If a current application is loading, display an error message and </w:t>
+      </w:r>
+      <w:r>
+        <w:t>quit command</w:t>
       </w:r>
     </w:p>
     <w:p>
@@ -142,10 +143,421 @@
         <w:t xml:space="preserve">If multiple applications are created, prompt for the one to load, then load the selected application (see section </w:t>
       </w:r>
       <w:r>
+        <w:t>7</w:t>
+      </w:r>
+      <w:r>
+        <w:t>).</w:t>
+      </w:r>
+    </w:p>
+    <w:p>
+      <w:pPr>
+        <w:pStyle w:val="Heading2"/>
+      </w:pPr>
+      <w:r>
+        <w:t>mtbassist.mtbImportProject</w:t>
+      </w:r>
+    </w:p>
+    <w:p>
+      <w:pPr>
+        <w:ind w:left="540"/>
+      </w:pPr>
+      <w:r>
+        <w:t>This command clones an existing project from a git repository and then readies it for use on the local machine.  Specifically, it does a “make getlibs” command followed by a “make vscode” command.</w:t>
+      </w:r>
+    </w:p>
+    <w:p>
+      <w:pPr>
+        <w:ind w:left="540"/>
+      </w:pPr>
+      <w:r>
+        <w:t>Arguments: None</w:t>
+      </w:r>
+    </w:p>
+    <w:p>
+      <w:pPr>
+        <w:ind w:left="540"/>
+      </w:pPr>
+      <w:r>
+        <w:t>Command Palette: Yes</w:t>
+      </w:r>
+    </w:p>
+    <w:p>
+      <w:pPr>
+        <w:pStyle w:val="ListParagraph"/>
+        <w:numPr>
+          <w:ilvl w:val="0"/>
+          <w:numId w:val="5"/>
+        </w:numPr>
+        <w:ind w:left="900"/>
+      </w:pPr>
+      <w:r>
+        <w:t>If a current application is loading, display an error message and quit command</w:t>
+      </w:r>
+    </w:p>
+    <w:p>
+      <w:pPr>
+        <w:pStyle w:val="ListParagraph"/>
+        <w:numPr>
+          <w:ilvl w:val="0"/>
+          <w:numId w:val="5"/>
+        </w:numPr>
+        <w:ind w:left="900"/>
+      </w:pPr>
+      <w:r>
+        <w:t>Prompt the user for a location on the local disk for the project</w:t>
+      </w:r>
+      <w:r>
+        <w:t xml:space="preserve"> directory (LOCALDIR)</w:t>
+      </w:r>
+    </w:p>
+    <w:p>
+      <w:pPr>
+        <w:pStyle w:val="ListParagraph"/>
+        <w:numPr>
+          <w:ilvl w:val="0"/>
+          <w:numId w:val="5"/>
+        </w:numPr>
+        <w:ind w:left="900"/>
+      </w:pPr>
+      <w:r>
+        <w:t xml:space="preserve">Prompt the user for the URL of a git repository to </w:t>
+      </w:r>
+      <w:r>
+        <w:t>clone</w:t>
+      </w:r>
+      <w:r>
+        <w:t xml:space="preserve"> (REPOPATH)</w:t>
+      </w:r>
+    </w:p>
+    <w:p>
+      <w:pPr>
+        <w:pStyle w:val="ListParagraph"/>
+        <w:numPr>
+          <w:ilvl w:val="0"/>
+          <w:numId w:val="5"/>
+        </w:numPr>
+        <w:ind w:left="900"/>
+      </w:pPr>
+      <w:r>
+        <w:t>Prompt the user for the name of the project directory locally (LOCALNAME)</w:t>
+      </w:r>
+    </w:p>
+    <w:p>
+      <w:pPr>
+        <w:pStyle w:val="ListParagraph"/>
+        <w:numPr>
+          <w:ilvl w:val="0"/>
+          <w:numId w:val="5"/>
+        </w:numPr>
+        <w:ind w:left="900"/>
+      </w:pPr>
+      <w:r>
+        <w:t>If the LOCALDIR does not exist, display an error and quit command</w:t>
+      </w:r>
+    </w:p>
+    <w:p>
+      <w:pPr>
+        <w:pStyle w:val="ListParagraph"/>
+        <w:numPr>
+          <w:ilvl w:val="0"/>
+          <w:numId w:val="5"/>
+        </w:numPr>
+        <w:ind w:left="900"/>
+      </w:pPr>
+      <w:r>
+        <w:t>If the LOCALDIR exists, but is not a directory, display an error and quit command</w:t>
+      </w:r>
+    </w:p>
+    <w:p>
+      <w:pPr>
+        <w:pStyle w:val="ListParagraph"/>
+        <w:numPr>
+          <w:ilvl w:val="0"/>
+          <w:numId w:val="5"/>
+        </w:numPr>
+        <w:ind w:left="900"/>
+      </w:pPr>
+      <w:r>
+        <w:t xml:space="preserve">Use git from modus-shell package to clone </w:t>
+      </w:r>
+      <w:r>
+        <w:t>REPOPATH</w:t>
+      </w:r>
+      <w:r>
+        <w:t xml:space="preserve"> to LOCALDIR/LOCALNAME, logging output into ModusToolbox log window.  If git clone fails display message and quit command</w:t>
+      </w:r>
+    </w:p>
+    <w:p>
+      <w:pPr>
+        <w:pStyle w:val="ListParagraph"/>
+        <w:numPr>
+          <w:ilvl w:val="0"/>
+          <w:numId w:val="5"/>
+        </w:numPr>
+        <w:ind w:left="900"/>
+      </w:pPr>
+      <w:r>
+        <w:t>Use make</w:t>
+      </w:r>
+      <w:r>
+        <w:t>,</w:t>
+      </w:r>
+      <w:r>
+        <w:t xml:space="preserve"> from modus-shell package</w:t>
+      </w:r>
+      <w:r>
+        <w:t>,</w:t>
+      </w:r>
+      <w:r>
+        <w:t xml:space="preserve"> to run ‘make getlibs’ in the directory LOCALDIR/LOCALNAME, logging output into ModusToolbox log window.  If make fails display message and quit command.</w:t>
+      </w:r>
+    </w:p>
+    <w:p>
+      <w:pPr>
+        <w:pStyle w:val="ListParagraph"/>
+        <w:numPr>
+          <w:ilvl w:val="0"/>
+          <w:numId w:val="5"/>
+        </w:numPr>
+        <w:ind w:left="900"/>
+      </w:pPr>
+      <w:r>
+        <w:t>Use make</w:t>
+      </w:r>
+      <w:r>
+        <w:t>,</w:t>
+      </w:r>
+      <w:r>
+        <w:t xml:space="preserve"> from modus-shell package</w:t>
+      </w:r>
+      <w:r>
+        <w:t>,</w:t>
+      </w:r>
+      <w:r>
+        <w:t xml:space="preserve"> to run ‘make vscode’ in the directory LOCALDIR/LOCALNAME, logging output into ModusToolbox log window.  If make fails display message and quit command.</w:t>
+      </w:r>
+    </w:p>
+    <w:p>
+      <w:pPr>
+        <w:pStyle w:val="ListParagraph"/>
+        <w:numPr>
+          <w:ilvl w:val="0"/>
+          <w:numId w:val="5"/>
+        </w:numPr>
+        <w:ind w:left="900"/>
+      </w:pPr>
+      <w:r>
+        <w:t xml:space="preserve">Open the application directory LOCALDIR/LOCALNAME In vscode (see section </w:t>
+      </w:r>
+      <w:r>
+        <w:t>7</w:t>
+      </w:r>
+      <w:r>
+        <w:t>).</w:t>
+      </w:r>
+    </w:p>
+    <w:p>
+      <w:pPr>
+        <w:pStyle w:val="Heading2"/>
+      </w:pPr>
+      <w:r>
+        <w:t>mtbassist.mtbRunEditor</w:t>
+      </w:r>
+    </w:p>
+    <w:p>
+      <w:pPr>
+        <w:ind w:left="540"/>
+      </w:pPr>
+      <w:r>
+        <w:t xml:space="preserve">This command </w:t>
+      </w:r>
+      <w:r>
+        <w:t>is an internal command used to run an editor (library manager, configurator, etc.) in the current application directory.</w:t>
+      </w:r>
+    </w:p>
+    <w:p>
+      <w:pPr>
+        <w:ind w:left="540"/>
+      </w:pPr>
+      <w:r>
+        <w:lastRenderedPageBreak/>
+        <w:t>Arguments: MTBLaunchConfig data structure</w:t>
+      </w:r>
+    </w:p>
+    <w:p>
+      <w:pPr>
+        <w:ind w:left="540"/>
+      </w:pPr>
+      <w:r>
+        <w:t>Command Palette: No</w:t>
+      </w:r>
+    </w:p>
+    <w:p>
+      <w:pPr>
+        <w:pStyle w:val="ListParagraph"/>
+        <w:numPr>
+          <w:ilvl w:val="0"/>
+          <w:numId w:val="5"/>
+        </w:numPr>
+        <w:ind w:left="900"/>
+      </w:pPr>
+      <w:r>
+        <w:t>Displays a message stating the program is running with the short name of the program from the output of mtblaunch.</w:t>
+      </w:r>
+    </w:p>
+    <w:p>
+      <w:pPr>
+        <w:pStyle w:val="ListParagraph"/>
+        <w:numPr>
+          <w:ilvl w:val="0"/>
+          <w:numId w:val="5"/>
+        </w:numPr>
+        <w:ind w:left="900"/>
+      </w:pPr>
+      <w:r>
+        <w:t>If the program cannot be launched, display an error message and put error message in the ModusToolbox log window</w:t>
+      </w:r>
+      <w:r>
+        <w:t>, t</w:t>
+      </w:r>
+      <w:r>
+        <w:t>hen quit the command.</w:t>
+      </w:r>
+    </w:p>
+    <w:p>
+      <w:pPr>
+        <w:pStyle w:val="ListParagraph"/>
+        <w:numPr>
+          <w:ilvl w:val="0"/>
+          <w:numId w:val="5"/>
+        </w:numPr>
+        <w:ind w:left="900"/>
+      </w:pPr>
+      <w:r>
+        <w:t xml:space="preserve">Any standard output or </w:t>
+      </w:r>
+      <w:r>
+        <w:t xml:space="preserve">standard </w:t>
+      </w:r>
+      <w:r>
+        <w:t xml:space="preserve">error output </w:t>
+      </w:r>
+      <w:r>
+        <w:t xml:space="preserve">by the program </w:t>
+      </w:r>
+      <w:r>
+        <w:t>should be displayed in the ModusToolbox log window.</w:t>
+      </w:r>
+    </w:p>
+    <w:p>
+      <w:pPr>
+        <w:pStyle w:val="ListParagraph"/>
+        <w:numPr>
+          <w:ilvl w:val="0"/>
+          <w:numId w:val="5"/>
+        </w:numPr>
+        <w:ind w:left="900"/>
+      </w:pPr>
+      <w:r>
+        <w:t xml:space="preserve">When the command quits, if an ModusToolbox application is loaded, it should be reloaded (see section </w:t>
+      </w:r>
+      <w:r>
+        <w:t>7</w:t>
+      </w:r>
+      <w:r>
+        <w:t>)</w:t>
+      </w:r>
+    </w:p>
+    <w:p>
+      <w:pPr>
+        <w:pStyle w:val="Heading2"/>
+      </w:pPr>
+      <w:r>
+        <w:t>mtbassist.mtbShowDoc</w:t>
+      </w:r>
+    </w:p>
+    <w:p>
+      <w:pPr>
+        <w:ind w:left="540"/>
+      </w:pPr>
+      <w:r>
+        <w:t>This command is an internal command used to display a document as defined by the mtblaunch program.</w:t>
+      </w:r>
+    </w:p>
+    <w:p>
+      <w:pPr>
+        <w:ind w:left="540"/>
+      </w:pPr>
+      <w:r>
+        <w:t xml:space="preserve">Arguments: </w:t>
+      </w:r>
+      <w:r>
+        <w:t>MTBLaunchDoc</w:t>
+      </w:r>
+      <w:r>
+        <w:t xml:space="preserve"> data structure</w:t>
+      </w:r>
+    </w:p>
+    <w:p>
+      <w:pPr>
+        <w:ind w:left="540"/>
+      </w:pPr>
+      <w:r>
+        <w:t>Command Palette: No</w:t>
+      </w:r>
+    </w:p>
+    <w:p>
+      <w:pPr>
+        <w:pStyle w:val="ListParagraph"/>
+        <w:numPr>
+          <w:ilvl w:val="0"/>
+          <w:numId w:val="5"/>
+        </w:numPr>
+        <w:ind w:left="900"/>
+      </w:pPr>
+      <w:r>
+        <w:t xml:space="preserve">Displays a message stating </w:t>
+      </w:r>
+      <w:r>
+        <w:t>that the document requested is being loaded.</w:t>
+      </w:r>
+    </w:p>
+    <w:p>
+      <w:pPr>
+        <w:pStyle w:val="ListParagraph"/>
+        <w:numPr>
+          <w:ilvl w:val="0"/>
+          <w:numId w:val="5"/>
+        </w:numPr>
+        <w:ind w:left="900"/>
+      </w:pPr>
+      <w:r>
+        <w:t>Displays the document requested</w:t>
+      </w:r>
+      <w:r>
+        <w:t>, opened per the conventions of the local operating system.</w:t>
+      </w:r>
+    </w:p>
+    <w:p>
+      <w:pPr>
+        <w:pStyle w:val="Heading2"/>
+      </w:pPr>
+      <w:r>
+        <w:t>mtbassist.mtbShowWelcomePage</w:t>
+      </w:r>
+    </w:p>
+    <w:p>
+      <w:pPr>
+        <w:ind w:left="540"/>
+      </w:pPr>
+      <w:r>
+        <w:t xml:space="preserve">This command shows the ModusToolbox Assistant welcome page.  See section </w:t>
+      </w:r>
+      <w:r>
         <w:fldChar w:fldCharType="begin"/>
       </w:r>
       <w:r>
-        <w:instrText xml:space="preserve"> REF _Ref117670956 \r \h </w:instrText>
+        <w:instrText xml:space="preserve"> REF _Ref117674230 \r \h </w:instrText>
       </w:r>
       <w:r>
         <w:fldChar w:fldCharType="separate"/>
@@ -157,41 +569,39 @@
         <w:fldChar w:fldCharType="end"/>
       </w:r>
       <w:r>
-        <w:t>).</w:t>
+        <w:t xml:space="preserve"> for more details.</w:t>
+      </w:r>
+    </w:p>
+    <w:p>
+      <w:pPr>
+        <w:ind w:left="540"/>
+      </w:pPr>
+      <w:r>
+        <w:t>Arguments: None</w:t>
+      </w:r>
+    </w:p>
+    <w:p>
+      <w:pPr>
+        <w:ind w:left="540"/>
+      </w:pPr>
+      <w:r>
+        <w:t>Command Palette: Yes</w:t>
       </w:r>
     </w:p>
     <w:p>
       <w:pPr>
         <w:pStyle w:val="Heading2"/>
       </w:pPr>
-      <w:proofErr w:type="spellStart"/>
-      <w:r>
-        <w:t>mtbassist.mtbImportProject</w:t>
-      </w:r>
-      <w:proofErr w:type="spellEnd"/>
-    </w:p>
-    <w:p>
-      <w:pPr>
-        <w:ind w:left="540"/>
-      </w:pPr>
-      <w:r>
-        <w:t xml:space="preserve">This command clones an existing project from a git repository and then readies it for use on the local machine.  Specifically, it does a “make </w:t>
-      </w:r>
-      <w:proofErr w:type="spellStart"/>
-      <w:r>
-        <w:t>getlibs</w:t>
-      </w:r>
-      <w:proofErr w:type="spellEnd"/>
-      <w:r>
-        <w:t xml:space="preserve">” command followed by a “make </w:t>
-      </w:r>
-      <w:proofErr w:type="spellStart"/>
-      <w:r>
-        <w:t>vscode</w:t>
-      </w:r>
-      <w:proofErr w:type="spellEnd"/>
-      <w:r>
-        <w:t>” command.</w:t>
+      <w:r>
+        <w:t>mtbassist.mtbTurnOnDebugMode</w:t>
+      </w:r>
+    </w:p>
+    <w:p>
+      <w:pPr>
+        <w:ind w:left="540"/>
+      </w:pPr>
+      <w:r>
+        <w:t>This command turns on debug mode for the ModusToolbox Assistant plugin.  All debug messages will be displayed to the ModusToolbox log window.  This setting is a persistent setting and should remain across invocations of visual studio code and across different workspaces.</w:t>
       </w:r>
     </w:p>
     <w:p>
@@ -212,516 +622,51 @@
     </w:p>
     <w:p>
       <w:pPr>
-        <w:pStyle w:val="ListParagraph"/>
-        <w:numPr>
-          <w:ilvl w:val="0"/>
-          <w:numId w:val="5"/>
-        </w:numPr>
-        <w:ind w:left="900"/>
-      </w:pPr>
-      <w:r>
-        <w:t xml:space="preserve">If a current application is loading, display an error message and </w:t>
-      </w:r>
-      <w:r>
-        <w:t>quit command</w:t>
-      </w:r>
-    </w:p>
-    <w:p>
-      <w:pPr>
-        <w:pStyle w:val="ListParagraph"/>
-        <w:numPr>
-          <w:ilvl w:val="0"/>
-          <w:numId w:val="5"/>
-        </w:numPr>
-        <w:ind w:left="900"/>
-      </w:pPr>
-      <w:r>
-        <w:t>Prompt the user for a location on the local disk for the project</w:t>
-      </w:r>
-      <w:r>
-        <w:t xml:space="preserve"> directory (LOCALDIR)</w:t>
-      </w:r>
-    </w:p>
-    <w:p>
-      <w:pPr>
-        <w:pStyle w:val="ListParagraph"/>
-        <w:numPr>
-          <w:ilvl w:val="0"/>
-          <w:numId w:val="5"/>
-        </w:numPr>
-        <w:ind w:left="900"/>
-      </w:pPr>
-      <w:r>
-        <w:t>Prompt the user for the URL of a git repository to close (REPOPATH)</w:t>
-      </w:r>
-    </w:p>
-    <w:p>
-      <w:pPr>
-        <w:pStyle w:val="ListParagraph"/>
-        <w:numPr>
-          <w:ilvl w:val="0"/>
-          <w:numId w:val="5"/>
-        </w:numPr>
-        <w:ind w:left="900"/>
-      </w:pPr>
-      <w:r>
-        <w:t>Prompt the user for the name of the project directory locally (LOCALNAME)</w:t>
-      </w:r>
-    </w:p>
-    <w:p>
-      <w:pPr>
-        <w:pStyle w:val="ListParagraph"/>
-        <w:numPr>
-          <w:ilvl w:val="0"/>
-          <w:numId w:val="5"/>
-        </w:numPr>
-        <w:ind w:left="900"/>
-      </w:pPr>
-      <w:r>
-        <w:t>If the LOCALDIR does not exist, display an error and quit command</w:t>
-      </w:r>
-    </w:p>
-    <w:p>
-      <w:pPr>
-        <w:pStyle w:val="ListParagraph"/>
-        <w:numPr>
-          <w:ilvl w:val="0"/>
-          <w:numId w:val="5"/>
-        </w:numPr>
-        <w:ind w:left="900"/>
-      </w:pPr>
-      <w:r>
-        <w:t>If the LOCALDIR exists, but is not a directory, display an error and quit command</w:t>
-      </w:r>
-    </w:p>
-    <w:p>
-      <w:pPr>
-        <w:pStyle w:val="ListParagraph"/>
-        <w:numPr>
-          <w:ilvl w:val="0"/>
-          <w:numId w:val="5"/>
-        </w:numPr>
-        <w:ind w:left="900"/>
-      </w:pPr>
-      <w:r>
-        <w:t>Use git from modus-shell package to clone project to LOCALDIR/LOCALNAME, logging output into ModusToolbox log window.  If git clone fails display message and quit command</w:t>
-      </w:r>
-    </w:p>
-    <w:p>
-      <w:pPr>
-        <w:pStyle w:val="ListParagraph"/>
-        <w:numPr>
-          <w:ilvl w:val="0"/>
-          <w:numId w:val="5"/>
-        </w:numPr>
-        <w:ind w:left="900"/>
-      </w:pPr>
-      <w:r>
-        <w:t xml:space="preserve">Use make from modus-shell package to run ‘make </w:t>
-      </w:r>
-      <w:proofErr w:type="spellStart"/>
-      <w:r>
-        <w:t>getlibs</w:t>
-      </w:r>
-      <w:proofErr w:type="spellEnd"/>
-      <w:r>
-        <w:t>’ in the directory LOCALDIR/LOCALNAME, logging output into ModusToolbox log window.  If make fails display message and quit command.</w:t>
-      </w:r>
-    </w:p>
-    <w:p>
-      <w:pPr>
-        <w:pStyle w:val="ListParagraph"/>
-        <w:numPr>
-          <w:ilvl w:val="0"/>
-          <w:numId w:val="5"/>
-        </w:numPr>
-        <w:ind w:left="900"/>
-      </w:pPr>
-      <w:r>
-        <w:t xml:space="preserve">Use make from modus-shell package to run ‘make </w:t>
-      </w:r>
-      <w:proofErr w:type="spellStart"/>
-      <w:r>
-        <w:t>vscode</w:t>
-      </w:r>
-      <w:proofErr w:type="spellEnd"/>
-      <w:r>
-        <w:t>’</w:t>
-      </w:r>
-      <w:r>
-        <w:t xml:space="preserve"> in the directory LOCALDIR/LOCALNAME, logging output into ModusToolbox log window.  If make fails display message and quit command.</w:t>
-      </w:r>
-    </w:p>
-    <w:p>
-      <w:pPr>
-        <w:pStyle w:val="ListParagraph"/>
-        <w:numPr>
-          <w:ilvl w:val="0"/>
-          <w:numId w:val="5"/>
-        </w:numPr>
-        <w:ind w:left="900"/>
-      </w:pPr>
-      <w:r>
-        <w:t xml:space="preserve">Open the application directory LOCALDIR/LOCALNAME In </w:t>
-      </w:r>
-      <w:proofErr w:type="spellStart"/>
-      <w:r>
-        <w:t>vscode</w:t>
-      </w:r>
-      <w:proofErr w:type="spellEnd"/>
-      <w:r>
-        <w:t xml:space="preserve"> (see section </w:t>
-      </w:r>
-      <w:r>
-        <w:t>7</w:t>
-      </w:r>
-      <w:r>
-        <w:t>).</w:t>
-      </w:r>
-    </w:p>
-    <w:p>
-      <w:pPr>
         <w:pStyle w:val="Heading2"/>
       </w:pPr>
-      <w:proofErr w:type="spellStart"/>
-      <w:r>
-        <w:t>mtbassist.mtbRunEditor</w:t>
-      </w:r>
-      <w:proofErr w:type="spellEnd"/>
-    </w:p>
-    <w:p>
-      <w:pPr>
-        <w:ind w:left="540"/>
-      </w:pPr>
-      <w:r>
-        <w:t xml:space="preserve">This command </w:t>
-      </w:r>
-      <w:r>
-        <w:t>is an internal command used to run an editor (library manager, configurator, etc.) in the current application directory.</w:t>
-      </w:r>
-    </w:p>
-    <w:p>
-      <w:pPr>
-        <w:ind w:left="540"/>
-      </w:pPr>
-      <w:r>
-        <w:lastRenderedPageBreak/>
-        <w:t xml:space="preserve">Arguments: </w:t>
-      </w:r>
-      <w:proofErr w:type="spellStart"/>
-      <w:r>
-        <w:t>MTBLaunchConfig</w:t>
-      </w:r>
-      <w:proofErr w:type="spellEnd"/>
-      <w:r>
-        <w:t xml:space="preserve"> data structure</w:t>
-      </w:r>
-    </w:p>
-    <w:p>
-      <w:pPr>
-        <w:ind w:left="540"/>
-      </w:pPr>
-      <w:r>
-        <w:t xml:space="preserve">Command Palette: </w:t>
+      <w:r>
+        <w:t>mtbassist.mtbTurnOffDebugMode</w:t>
+      </w:r>
+    </w:p>
+    <w:p>
+      <w:pPr>
+        <w:ind w:left="540"/>
+      </w:pPr>
+      <w:r>
+        <w:t xml:space="preserve">This command turns off debug mode for the ModusToolbox Assistant plugin.  </w:t>
       </w:r>
       <w:r>
         <w:t>No</w:t>
       </w:r>
-    </w:p>
-    <w:p>
-      <w:pPr>
-        <w:pStyle w:val="ListParagraph"/>
-        <w:numPr>
-          <w:ilvl w:val="0"/>
-          <w:numId w:val="5"/>
-        </w:numPr>
-        <w:ind w:left="900"/>
-      </w:pPr>
-      <w:r>
-        <w:t xml:space="preserve">Displays a message stating the program is running with the short name of the program from the output of </w:t>
-      </w:r>
-      <w:proofErr w:type="spellStart"/>
-      <w:r>
-        <w:t>mtblaunch</w:t>
-      </w:r>
-      <w:proofErr w:type="spellEnd"/>
-      <w:r>
-        <w:t>.</w:t>
-      </w:r>
-    </w:p>
-    <w:p>
-      <w:pPr>
-        <w:pStyle w:val="ListParagraph"/>
-        <w:numPr>
-          <w:ilvl w:val="0"/>
-          <w:numId w:val="5"/>
-        </w:numPr>
-        <w:ind w:left="900"/>
-      </w:pPr>
-      <w:r>
-        <w:t>If the program cannot be launched, display an error message and put error message in the ModusToolbox log window.  Then quit the command.</w:t>
-      </w:r>
-    </w:p>
-    <w:p>
-      <w:pPr>
-        <w:pStyle w:val="ListParagraph"/>
-        <w:numPr>
-          <w:ilvl w:val="0"/>
-          <w:numId w:val="5"/>
-        </w:numPr>
-        <w:ind w:left="900"/>
-      </w:pPr>
-      <w:r>
-        <w:t>Any standard output or error output should be displayed in the ModusToolbox log window.</w:t>
-      </w:r>
-    </w:p>
-    <w:p>
-      <w:pPr>
-        <w:pStyle w:val="ListParagraph"/>
-        <w:numPr>
-          <w:ilvl w:val="0"/>
-          <w:numId w:val="5"/>
-        </w:numPr>
-        <w:ind w:left="900"/>
-      </w:pPr>
-      <w:r>
-        <w:t xml:space="preserve">When the command quits, if an ModusToolbox application is loaded, it should be reloaded (see section </w:t>
-      </w:r>
-      <w:r>
-        <w:t>7</w:t>
-      </w:r>
-      <w:r>
-        <w:t>)</w:t>
-      </w:r>
-    </w:p>
+      <w:r>
+        <w:t xml:space="preserve"> debug messages will be displayed to the ModusToolbox log window.  This setting is a persistent setting and should remain across invocations of visual studio code and across different workspaces.</w:t>
+      </w:r>
+    </w:p>
+    <w:p>
+      <w:pPr>
+        <w:ind w:left="540"/>
+      </w:pPr>
+      <w:r>
+        <w:t>Arguments: None</w:t>
+      </w:r>
+    </w:p>
+    <w:p>
+      <w:pPr>
+        <w:ind w:left="540"/>
+      </w:pPr>
+      <w:r>
+        <w:t>Command Palette: Yes</w:t>
+      </w:r>
+    </w:p>
+    <w:p/>
     <w:p>
       <w:pPr>
         <w:pStyle w:val="Heading2"/>
       </w:pPr>
-      <w:proofErr w:type="spellStart"/>
-      <w:r>
-        <w:t>mtbassist.mtbShowDoc</w:t>
-      </w:r>
-      <w:proofErr w:type="spellEnd"/>
-    </w:p>
-    <w:p>
-      <w:pPr>
-        <w:ind w:left="540"/>
-      </w:pPr>
-      <w:r>
-        <w:t xml:space="preserve">This command is an internal command used to </w:t>
-      </w:r>
-      <w:r>
-        <w:t xml:space="preserve">display a document as defined by the </w:t>
-      </w:r>
-      <w:proofErr w:type="spellStart"/>
-      <w:r>
-        <w:t>mtblaunch</w:t>
-      </w:r>
-      <w:proofErr w:type="spellEnd"/>
-      <w:r>
-        <w:t xml:space="preserve"> program.</w:t>
-      </w:r>
-    </w:p>
-    <w:p>
-      <w:pPr>
-        <w:ind w:left="540"/>
-      </w:pPr>
-      <w:r>
-        <w:t xml:space="preserve">Arguments: </w:t>
-      </w:r>
-      <w:proofErr w:type="spellStart"/>
-      <w:r>
-        <w:t>MTBLaunchDoc</w:t>
-      </w:r>
-      <w:proofErr w:type="spellEnd"/>
-      <w:r>
-        <w:t xml:space="preserve"> data structure</w:t>
-      </w:r>
-    </w:p>
-    <w:p>
-      <w:pPr>
-        <w:ind w:left="540"/>
-      </w:pPr>
-      <w:r>
-        <w:t>Command Palette: No</w:t>
-      </w:r>
-    </w:p>
-    <w:p>
-      <w:pPr>
-        <w:pStyle w:val="ListParagraph"/>
-        <w:numPr>
-          <w:ilvl w:val="0"/>
-          <w:numId w:val="5"/>
-        </w:numPr>
-        <w:ind w:left="900"/>
-      </w:pPr>
-      <w:r>
-        <w:t xml:space="preserve">Displays a message stating </w:t>
-      </w:r>
-      <w:r>
-        <w:t>that the document requested is being loaded.</w:t>
-      </w:r>
-    </w:p>
-    <w:p>
-      <w:pPr>
-        <w:pStyle w:val="ListParagraph"/>
-        <w:numPr>
-          <w:ilvl w:val="0"/>
-          <w:numId w:val="5"/>
-        </w:numPr>
-        <w:ind w:left="900"/>
-      </w:pPr>
-      <w:r>
-        <w:t>Displays the document requested.</w:t>
-      </w:r>
-    </w:p>
-    <w:p>
-      <w:pPr>
-        <w:pStyle w:val="Heading2"/>
-      </w:pPr>
-      <w:proofErr w:type="spellStart"/>
-      <w:r>
-        <w:t>mtbassist.mtbShowWelcomePage</w:t>
-      </w:r>
-      <w:proofErr w:type="spellEnd"/>
-    </w:p>
-    <w:p>
-      <w:pPr>
-        <w:ind w:left="540"/>
-      </w:pPr>
-      <w:r>
-        <w:t xml:space="preserve">This command shows the ModusToolbox Assistant welcome page.  See section </w:t>
-      </w:r>
-      <w:r>
-        <w:fldChar w:fldCharType="begin"/>
-      </w:r>
-      <w:r>
-        <w:instrText xml:space="preserve"> REF _Ref117674230 \r \h </w:instrText>
-      </w:r>
-      <w:r>
-        <w:fldChar w:fldCharType="separate"/>
-      </w:r>
-      <w:r>
-        <w:t>6</w:t>
-      </w:r>
-      <w:r>
-        <w:fldChar w:fldCharType="end"/>
-      </w:r>
-      <w:r>
-        <w:t xml:space="preserve"> for more details.</w:t>
-      </w:r>
-    </w:p>
-    <w:p>
-      <w:pPr>
-        <w:ind w:left="540"/>
-      </w:pPr>
-      <w:r>
-        <w:t>Arguments: None</w:t>
-      </w:r>
-    </w:p>
-    <w:p>
-      <w:pPr>
-        <w:ind w:left="540"/>
-      </w:pPr>
-      <w:r>
-        <w:t>Command Palette: Yes</w:t>
-      </w:r>
-    </w:p>
-    <w:p>
-      <w:pPr>
-        <w:pStyle w:val="Heading2"/>
-      </w:pPr>
-      <w:proofErr w:type="spellStart"/>
-      <w:r>
-        <w:t>mtbassist.mtbTurnOnDebugMode</w:t>
-      </w:r>
-      <w:proofErr w:type="spellEnd"/>
-    </w:p>
-    <w:p>
-      <w:pPr>
-        <w:ind w:left="540"/>
-      </w:pPr>
-      <w:r>
-        <w:t xml:space="preserve">This command </w:t>
-      </w:r>
-      <w:r>
-        <w:t>turns on debug mode for the ModusToolbox Assistant plugin.  All debug messages will be displayed to the ModusToolbox log window.  This setting is a persistent setting and should remain across invocations of visual studio code and across different workspaces.</w:t>
-      </w:r>
-    </w:p>
-    <w:p>
-      <w:pPr>
-        <w:ind w:left="540"/>
-      </w:pPr>
-      <w:r>
-        <w:t>Arguments: None</w:t>
-      </w:r>
-    </w:p>
-    <w:p>
-      <w:pPr>
-        <w:ind w:left="540"/>
-      </w:pPr>
-      <w:r>
-        <w:t>Command Palette: Yes</w:t>
-      </w:r>
-    </w:p>
-    <w:p>
-      <w:pPr>
-        <w:pStyle w:val="Heading2"/>
-      </w:pPr>
-      <w:proofErr w:type="spellStart"/>
-      <w:r>
-        <w:t>mtbassist.mtbTurnOffDebugMode</w:t>
-      </w:r>
-      <w:proofErr w:type="spellEnd"/>
-    </w:p>
-    <w:p>
-      <w:pPr>
-        <w:ind w:left="540"/>
-      </w:pPr>
-      <w:r>
-        <w:t>This command turns o</w:t>
-      </w:r>
-      <w:r>
-        <w:t>ff</w:t>
-      </w:r>
-      <w:r>
-        <w:t xml:space="preserve"> debug mode for the ModusToolbox Assistant plugin.  </w:t>
-      </w:r>
-      <w:r>
-        <w:t>No</w:t>
-      </w:r>
-      <w:r>
-        <w:t xml:space="preserve"> debug messages will be displayed to the ModusToolbox log window.  This setting is a persistent setting and should remain across invocations of visual studio code and across different workspaces.</w:t>
-      </w:r>
-    </w:p>
-    <w:p>
-      <w:pPr>
-        <w:ind w:left="540"/>
-      </w:pPr>
-      <w:r>
-        <w:t>Arguments: None</w:t>
-      </w:r>
-    </w:p>
-    <w:p>
-      <w:pPr>
-        <w:ind w:left="540"/>
-      </w:pPr>
-      <w:r>
-        <w:t>Command Palette: Yes</w:t>
-      </w:r>
-    </w:p>
-    <w:p/>
-    <w:p>
-      <w:pPr>
-        <w:pStyle w:val="Heading2"/>
-      </w:pPr>
-      <w:proofErr w:type="spellStart"/>
       <w:r>
         <w:lastRenderedPageBreak/>
         <w:t>mtbassist.mtbRunLibraryManager</w:t>
       </w:r>
-      <w:proofErr w:type="spellEnd"/>
     </w:p>
     <w:p>
       <w:pPr>
@@ -796,47 +741,29 @@
         <w:ind w:left="900"/>
       </w:pPr>
       <w:r>
-        <w:t xml:space="preserve">If the library-manager was not reported from ModusToolbox in </w:t>
-      </w:r>
-      <w:proofErr w:type="spellStart"/>
-      <w:r>
-        <w:t>mtblaunch</w:t>
-      </w:r>
-      <w:proofErr w:type="spellEnd"/>
-      <w:r>
-        <w:t>, display an error message, and quit command.</w:t>
-      </w:r>
-    </w:p>
-    <w:p>
-      <w:pPr>
-        <w:pStyle w:val="ListParagraph"/>
-        <w:numPr>
-          <w:ilvl w:val="0"/>
-          <w:numId w:val="5"/>
-        </w:numPr>
-        <w:ind w:left="900"/>
-      </w:pPr>
-      <w:r>
-        <w:t xml:space="preserve">Run the library manager using the </w:t>
-      </w:r>
-      <w:proofErr w:type="spellStart"/>
-      <w:r>
-        <w:t>mtbRunEditor</w:t>
-      </w:r>
-      <w:proofErr w:type="spellEnd"/>
-      <w:r>
-        <w:t xml:space="preserve"> command</w:t>
+        <w:t>If the library-manager was not reported from ModusToolbox in mtblaunch, display an error message, and quit command.</w:t>
+      </w:r>
+    </w:p>
+    <w:p>
+      <w:pPr>
+        <w:pStyle w:val="ListParagraph"/>
+        <w:numPr>
+          <w:ilvl w:val="0"/>
+          <w:numId w:val="5"/>
+        </w:numPr>
+        <w:ind w:left="900"/>
+      </w:pPr>
+      <w:r>
+        <w:t>Run the library manager using the mtbRunEditor command</w:t>
       </w:r>
     </w:p>
     <w:p>
       <w:pPr>
         <w:pStyle w:val="Heading2"/>
       </w:pPr>
-      <w:proofErr w:type="spellStart"/>
       <w:r>
         <w:t>mtbassist.mtbSymbolDoc</w:t>
       </w:r>
-      <w:proofErr w:type="spellEnd"/>
     </w:p>
     <w:p>
       <w:pPr>
@@ -878,36 +805,20 @@
         <w:ind w:left="900"/>
       </w:pPr>
       <w:r>
-        <w:t xml:space="preserve">Execute the </w:t>
-      </w:r>
-      <w:proofErr w:type="spellStart"/>
-      <w:r>
-        <w:t>vscode.executeDefinitionProvider</w:t>
-      </w:r>
-      <w:proofErr w:type="spellEnd"/>
-      <w:r>
-        <w:t xml:space="preserve"> for the current position in the current document to get the definition of the symbol under the cursor.</w:t>
-      </w:r>
-    </w:p>
-    <w:p>
-      <w:pPr>
-        <w:pStyle w:val="ListParagraph"/>
-        <w:numPr>
-          <w:ilvl w:val="0"/>
-          <w:numId w:val="5"/>
-        </w:numPr>
-        <w:ind w:left="900"/>
-      </w:pPr>
-      <w:r>
-        <w:t xml:space="preserve">If the result of the </w:t>
-      </w:r>
-      <w:proofErr w:type="spellStart"/>
-      <w:r>
-        <w:t>vscode.executeDefinitionProvider</w:t>
-      </w:r>
-      <w:proofErr w:type="spellEnd"/>
-      <w:r>
-        <w:t xml:space="preserve"> command is empty, display a message and quit the command.</w:t>
+        <w:t>Execute the vscode.executeDefinitionProvider for the current position in the current document to get the definition of the symbol under the cursor.</w:t>
+      </w:r>
+    </w:p>
+    <w:p>
+      <w:pPr>
+        <w:pStyle w:val="ListParagraph"/>
+        <w:numPr>
+          <w:ilvl w:val="0"/>
+          <w:numId w:val="5"/>
+        </w:numPr>
+        <w:ind w:left="900"/>
+      </w:pPr>
+      <w:r>
+        <w:t>If the result of the vscode.executeDefinitionProvider command is empty, display a message and quit the command.</w:t>
       </w:r>
     </w:p>
     <w:p>
@@ -997,15 +908,7 @@
         <w:ind w:left="540"/>
       </w:pPr>
       <w:r>
-        <w:t xml:space="preserve">Runs the </w:t>
-      </w:r>
-      <w:proofErr w:type="spellStart"/>
-      <w:r>
-        <w:t>mtbassist.mtbSymbolDoc</w:t>
-      </w:r>
-      <w:proofErr w:type="spellEnd"/>
-      <w:r>
-        <w:t xml:space="preserve"> command in the current window.</w:t>
+        <w:t>Runs the mtbassist.mtbSymbolDoc command in the current window.</w:t>
       </w:r>
     </w:p>
     <w:p>
@@ -1029,14 +932,12 @@
       <w:pPr>
         <w:pStyle w:val="Heading2"/>
       </w:pPr>
-      <w:proofErr w:type="spellStart"/>
       <w:r>
         <w:t>m</w:t>
       </w:r>
       <w:r>
         <w:t>tbprojinfo</w:t>
       </w:r>
-      <w:proofErr w:type="spellEnd"/>
     </w:p>
     <w:p>
       <w:pPr>
@@ -1050,80 +951,50 @@
       <w:pPr>
         <w:pStyle w:val="Heading2"/>
       </w:pPr>
-      <w:proofErr w:type="spellStart"/>
       <w:r>
         <w:t>m</w:t>
       </w:r>
       <w:r>
         <w:t>tbglobal</w:t>
       </w:r>
-      <w:proofErr w:type="spellEnd"/>
-    </w:p>
-    <w:p>
-      <w:pPr>
-        <w:ind w:left="540"/>
-      </w:pPr>
-      <w:r>
-        <w:t xml:space="preserve">This view will be named TOOLS and will contain three sections which are global, application, and project.  The tools displayed will be those reported by </w:t>
-      </w:r>
-      <w:proofErr w:type="spellStart"/>
-      <w:r>
-        <w:t>mtblaunch</w:t>
-      </w:r>
-      <w:proofErr w:type="spellEnd"/>
-      <w:r>
-        <w:t xml:space="preserve"> for the current project and they will be placed into sections based on the information provided by </w:t>
-      </w:r>
-      <w:proofErr w:type="spellStart"/>
-      <w:r>
-        <w:t>mtblaunch</w:t>
-      </w:r>
-      <w:proofErr w:type="spellEnd"/>
-      <w:r>
-        <w:t>.</w:t>
+    </w:p>
+    <w:p>
+      <w:pPr>
+        <w:ind w:left="540"/>
+      </w:pPr>
+      <w:r>
+        <w:t>This view will be named TOOLS and will contain three sections which are global, application, and project.  The tools displayed will be those reported by mtblaunch for the current project and they will be placed into sections based on the information provided by mtblaunch.</w:t>
       </w:r>
     </w:p>
     <w:p>
       <w:pPr>
         <w:pStyle w:val="Heading2"/>
       </w:pPr>
-      <w:proofErr w:type="spellStart"/>
       <w:r>
         <w:t>m</w:t>
       </w:r>
       <w:r>
         <w:t>tbdocs</w:t>
       </w:r>
-      <w:proofErr w:type="spellEnd"/>
-    </w:p>
-    <w:p>
-      <w:pPr>
-        <w:ind w:left="540"/>
-      </w:pPr>
-      <w:r>
-        <w:t xml:space="preserve">This view will be named DOCUMENTATION and will contains the top level landing page for ModusToolbox form the installation directory and a section called Application which contains all of the documents reported by </w:t>
-      </w:r>
-      <w:proofErr w:type="spellStart"/>
-      <w:r>
-        <w:t>mtblaunch</w:t>
-      </w:r>
-      <w:proofErr w:type="spellEnd"/>
-      <w:r>
-        <w:t xml:space="preserve"> for the assets in the current application.</w:t>
+    </w:p>
+    <w:p>
+      <w:pPr>
+        <w:ind w:left="540"/>
+      </w:pPr>
+      <w:r>
+        <w:t>This view will be named DOCUMENTATION and will contains the top level landing page for ModusToolbox form the installation directory and a section called Application which contains all of the documents reported by mtblaunch for the assets in the current application.</w:t>
       </w:r>
     </w:p>
     <w:p>
       <w:pPr>
         <w:pStyle w:val="Heading2"/>
       </w:pPr>
-      <w:proofErr w:type="spellStart"/>
       <w:r>
         <w:t>m</w:t>
       </w:r>
       <w:r>
         <w:t>tbassets</w:t>
       </w:r>
-      <w:proofErr w:type="spellEnd"/>
     </w:p>
     <w:p>
       <w:pPr>
@@ -1155,11 +1026,9 @@
       <w:pPr>
         <w:pStyle w:val="Heading2"/>
       </w:pPr>
-      <w:proofErr w:type="spellStart"/>
       <w:r>
         <w:t>mtbSymbolDoc</w:t>
       </w:r>
-      <w:proofErr w:type="spellEnd"/>
     </w:p>
     <w:p>
       <w:pPr>
@@ -1253,8 +1122,8 @@
           <w:bCs/>
         </w:rPr>
       </w:pPr>
-      <w:bookmarkStart w:id="0" w:name="_Ref117670956"/>
-      <w:bookmarkStart w:id="1" w:name="_Ref117674230"/>
+      <w:bookmarkStart w:id="0" w:name="_Ref117674230"/>
+      <w:bookmarkStart w:id="1" w:name="_Ref117670956"/>
       <w:r>
         <w:rPr>
           <w:b/>
@@ -1262,17 +1131,15 @@
         </w:rPr>
         <w:t>ModusToolbox Assistant Welcome Page</w:t>
       </w:r>
-      <w:bookmarkEnd w:id="1"/>
+      <w:bookmarkEnd w:id="0"/>
     </w:p>
     <w:p>
       <w:pPr>
         <w:ind w:left="450"/>
       </w:pPr>
-      <w:proofErr w:type="spellStart"/>
       <w:r>
         <w:t>asdf</w:t>
       </w:r>
-      <w:proofErr w:type="spellEnd"/>
     </w:p>
     <w:p>
       <w:pPr>
@@ -1296,7 +1163,7 @@
         </w:rPr>
         <w:t>x Application Folder</w:t>
       </w:r>
-      <w:bookmarkEnd w:id="0"/>
+      <w:bookmarkEnd w:id="1"/>
     </w:p>
     <w:p/>
     <w:sectPr>

</xml_diff>

<commit_message>
updated to fix a few things Haneef noted.  Added import from disk command
</commit_message>
<xml_diff>
--- a/docs/req.docx
+++ b/docs/req.docx
@@ -162,7 +162,7 @@
         <w:ind w:left="540"/>
       </w:pPr>
       <w:r>
-        <w:t>This command clones an existing project from a git repository and then readies it for use on the local machine.  Specifically, it does a “make getlibs” command followed by a “make vscode” command.</w:t>
+        <w:t>This command displays a web view describing what the import command does.  It then provides a link at the bottom of the web view page to run the mtbassist.mtbImportProjectDirect command which does the actual import.</w:t>
       </w:r>
     </w:p>
     <w:p>
@@ -191,6 +191,66 @@
         <w:ind w:left="900"/>
       </w:pPr>
       <w:r>
+        <w:t>Display the import web view page describing the operation</w:t>
+      </w:r>
+    </w:p>
+    <w:p>
+      <w:pPr>
+        <w:pStyle w:val="Heading2"/>
+      </w:pPr>
+      <w:r>
+        <w:t>mtbassist.mtbImportProject</w:t>
+      </w:r>
+      <w:r>
+        <w:t>Direct</w:t>
+      </w:r>
+    </w:p>
+    <w:p>
+      <w:pPr>
+        <w:ind w:left="540"/>
+      </w:pPr>
+      <w:r>
+        <w:t>This command clones an existing project from a git repository and then readies it for use on the local machine.  Specifically, it does a</w:t>
+      </w:r>
+      <w:r>
+        <w:t xml:space="preserve"> “git clone” followed by a </w:t>
+      </w:r>
+      <w:r>
+        <w:t xml:space="preserve">“make getlibs” </w:t>
+      </w:r>
+      <w:r>
+        <w:t>fo</w:t>
+      </w:r>
+      <w:r>
+        <w:t>llowed by a “make vscode” command.</w:t>
+      </w:r>
+    </w:p>
+    <w:p>
+      <w:pPr>
+        <w:ind w:left="540"/>
+      </w:pPr>
+      <w:r>
+        <w:t>Arguments: None</w:t>
+      </w:r>
+    </w:p>
+    <w:p>
+      <w:pPr>
+        <w:ind w:left="540"/>
+      </w:pPr>
+      <w:r>
+        <w:t>Command Palette: Yes</w:t>
+      </w:r>
+    </w:p>
+    <w:p>
+      <w:pPr>
+        <w:pStyle w:val="ListParagraph"/>
+        <w:numPr>
+          <w:ilvl w:val="0"/>
+          <w:numId w:val="5"/>
+        </w:numPr>
+        <w:ind w:left="900"/>
+      </w:pPr>
+      <w:r>
         <w:t>If a current application is loading, display an error message and quit command</w:t>
       </w:r>
     </w:p>
@@ -297,6 +357,7 @@
         <w:ind w:left="900"/>
       </w:pPr>
       <w:r>
+        <w:lastRenderedPageBreak/>
         <w:t>Use make</w:t>
       </w:r>
       <w:r>
@@ -380,92 +441,244 @@
         <w:ind w:left="540"/>
       </w:pPr>
       <w:r>
+        <w:t>Arguments: MTBLaunchConfig data structure</w:t>
+      </w:r>
+    </w:p>
+    <w:p>
+      <w:pPr>
+        <w:ind w:left="540"/>
+      </w:pPr>
+      <w:r>
+        <w:t>Command Palette: No</w:t>
+      </w:r>
+    </w:p>
+    <w:p>
+      <w:pPr>
+        <w:pStyle w:val="ListParagraph"/>
+        <w:numPr>
+          <w:ilvl w:val="0"/>
+          <w:numId w:val="5"/>
+        </w:numPr>
+        <w:ind w:left="900"/>
+      </w:pPr>
+      <w:r>
+        <w:t>Displays a message stating the program is running with the short name of the program from the output of mtblaunch.</w:t>
+      </w:r>
+    </w:p>
+    <w:p>
+      <w:pPr>
+        <w:pStyle w:val="ListParagraph"/>
+        <w:numPr>
+          <w:ilvl w:val="0"/>
+          <w:numId w:val="5"/>
+        </w:numPr>
+        <w:ind w:left="900"/>
+      </w:pPr>
+      <w:r>
+        <w:t>If the program cannot be launched, display an error message and put error message in the ModusToolbox log window</w:t>
+      </w:r>
+      <w:r>
+        <w:t>, t</w:t>
+      </w:r>
+      <w:r>
+        <w:t>hen quit the command.</w:t>
+      </w:r>
+    </w:p>
+    <w:p>
+      <w:pPr>
+        <w:pStyle w:val="ListParagraph"/>
+        <w:numPr>
+          <w:ilvl w:val="0"/>
+          <w:numId w:val="5"/>
+        </w:numPr>
+        <w:ind w:left="900"/>
+      </w:pPr>
+      <w:r>
+        <w:t xml:space="preserve">Any standard output or </w:t>
+      </w:r>
+      <w:r>
+        <w:t xml:space="preserve">standard </w:t>
+      </w:r>
+      <w:r>
+        <w:t xml:space="preserve">error output </w:t>
+      </w:r>
+      <w:r>
+        <w:t xml:space="preserve">by the program </w:t>
+      </w:r>
+      <w:r>
+        <w:t>should be displayed in the ModusToolbox log window.</w:t>
+      </w:r>
+    </w:p>
+    <w:p>
+      <w:pPr>
+        <w:pStyle w:val="ListParagraph"/>
+        <w:numPr>
+          <w:ilvl w:val="0"/>
+          <w:numId w:val="5"/>
+        </w:numPr>
+        <w:ind w:left="900"/>
+      </w:pPr>
+      <w:r>
+        <w:t xml:space="preserve">When the command quits, if an ModusToolbox application is loaded, it should be reloaded (see section </w:t>
+      </w:r>
+      <w:r>
+        <w:t>7</w:t>
+      </w:r>
+      <w:r>
+        <w:t>)</w:t>
+      </w:r>
+    </w:p>
+    <w:p>
+      <w:pPr>
+        <w:pStyle w:val="Heading2"/>
+      </w:pPr>
+      <w:r>
+        <w:t>mtbassist.mtbShowDoc</w:t>
+      </w:r>
+    </w:p>
+    <w:p>
+      <w:pPr>
+        <w:ind w:left="540"/>
+      </w:pPr>
+      <w:r>
+        <w:t>This command is an internal command used to display a document as defined by the mtblaunch program.</w:t>
+      </w:r>
+    </w:p>
+    <w:p>
+      <w:pPr>
+        <w:ind w:left="540"/>
+      </w:pPr>
+      <w:r>
+        <w:t xml:space="preserve">Arguments: </w:t>
+      </w:r>
+      <w:r>
+        <w:t>MTBLaunchDoc</w:t>
+      </w:r>
+      <w:r>
+        <w:t xml:space="preserve"> data structure</w:t>
+      </w:r>
+    </w:p>
+    <w:p>
+      <w:pPr>
+        <w:ind w:left="540"/>
+      </w:pPr>
+      <w:r>
+        <w:t>Command Palette: No</w:t>
+      </w:r>
+    </w:p>
+    <w:p>
+      <w:pPr>
+        <w:pStyle w:val="ListParagraph"/>
+        <w:numPr>
+          <w:ilvl w:val="0"/>
+          <w:numId w:val="5"/>
+        </w:numPr>
+        <w:ind w:left="900"/>
+      </w:pPr>
+      <w:r>
+        <w:t xml:space="preserve">Displays a message stating </w:t>
+      </w:r>
+      <w:r>
+        <w:t>that the document requested is being loaded.</w:t>
+      </w:r>
+    </w:p>
+    <w:p>
+      <w:pPr>
+        <w:pStyle w:val="ListParagraph"/>
+        <w:numPr>
+          <w:ilvl w:val="0"/>
+          <w:numId w:val="5"/>
+        </w:numPr>
+        <w:ind w:left="900"/>
+      </w:pPr>
+      <w:r>
+        <w:t>Displays the document requested</w:t>
+      </w:r>
+      <w:r>
+        <w:t>, opened per the conventions of the local operating system.</w:t>
+      </w:r>
+    </w:p>
+    <w:p>
+      <w:pPr>
+        <w:pStyle w:val="Heading2"/>
+      </w:pPr>
+      <w:r>
+        <w:t>mtbassist.mtbShowWelcomePage</w:t>
+      </w:r>
+    </w:p>
+    <w:p>
+      <w:pPr>
+        <w:ind w:left="540"/>
+      </w:pPr>
+      <w:r>
+        <w:t xml:space="preserve">This command shows the ModusToolbox Assistant welcome page.  See section </w:t>
+      </w:r>
+      <w:r>
+        <w:fldChar w:fldCharType="begin"/>
+      </w:r>
+      <w:r>
+        <w:instrText xml:space="preserve"> REF _Ref117674230 \r \h </w:instrText>
+      </w:r>
+      <w:r>
+        <w:fldChar w:fldCharType="separate"/>
+      </w:r>
+      <w:r>
+        <w:t>6</w:t>
+      </w:r>
+      <w:r>
+        <w:fldChar w:fldCharType="end"/>
+      </w:r>
+      <w:r>
+        <w:t xml:space="preserve"> for more details.</w:t>
+      </w:r>
+    </w:p>
+    <w:p>
+      <w:pPr>
+        <w:ind w:left="540"/>
+      </w:pPr>
+      <w:r>
+        <w:t>Arguments: None</w:t>
+      </w:r>
+    </w:p>
+    <w:p>
+      <w:pPr>
+        <w:ind w:left="540"/>
+      </w:pPr>
+      <w:r>
+        <w:t>Command Palette: Yes</w:t>
+      </w:r>
+    </w:p>
+    <w:p>
+      <w:pPr>
+        <w:pStyle w:val="Heading2"/>
+      </w:pPr>
+      <w:r>
+        <w:t>mtbassist.mtbTurnOnDebugMode</w:t>
+      </w:r>
+    </w:p>
+    <w:p>
+      <w:pPr>
+        <w:ind w:left="540"/>
+      </w:pPr>
+      <w:r>
+        <w:t>This command turns on debug mode for the ModusToolbox Assistant plugin.  All debug messages will be displayed to the ModusToolbox log window.  This setting is a persistent setting and should remain across invocations of visual studio code and across different workspaces.</w:t>
+      </w:r>
+    </w:p>
+    <w:p>
+      <w:pPr>
+        <w:ind w:left="540"/>
+      </w:pPr>
+      <w:r>
+        <w:t>Arguments: None</w:t>
+      </w:r>
+    </w:p>
+    <w:p>
+      <w:pPr>
+        <w:ind w:left="540"/>
+      </w:pPr>
+      <w:r>
         <w:lastRenderedPageBreak/>
-        <w:t>Arguments: MTBLaunchConfig data structure</w:t>
-      </w:r>
-    </w:p>
-    <w:p>
-      <w:pPr>
-        <w:ind w:left="540"/>
-      </w:pPr>
-      <w:r>
-        <w:t>Command Palette: No</w:t>
-      </w:r>
-    </w:p>
-    <w:p>
-      <w:pPr>
-        <w:pStyle w:val="ListParagraph"/>
-        <w:numPr>
-          <w:ilvl w:val="0"/>
-          <w:numId w:val="5"/>
-        </w:numPr>
-        <w:ind w:left="900"/>
-      </w:pPr>
-      <w:r>
-        <w:t>Displays a message stating the program is running with the short name of the program from the output of mtblaunch.</w:t>
-      </w:r>
-    </w:p>
-    <w:p>
-      <w:pPr>
-        <w:pStyle w:val="ListParagraph"/>
-        <w:numPr>
-          <w:ilvl w:val="0"/>
-          <w:numId w:val="5"/>
-        </w:numPr>
-        <w:ind w:left="900"/>
-      </w:pPr>
-      <w:r>
-        <w:t>If the program cannot be launched, display an error message and put error message in the ModusToolbox log window</w:t>
-      </w:r>
-      <w:r>
-        <w:t>, t</w:t>
-      </w:r>
-      <w:r>
-        <w:t>hen quit the command.</w:t>
-      </w:r>
-    </w:p>
-    <w:p>
-      <w:pPr>
-        <w:pStyle w:val="ListParagraph"/>
-        <w:numPr>
-          <w:ilvl w:val="0"/>
-          <w:numId w:val="5"/>
-        </w:numPr>
-        <w:ind w:left="900"/>
-      </w:pPr>
-      <w:r>
-        <w:t xml:space="preserve">Any standard output or </w:t>
-      </w:r>
-      <w:r>
-        <w:t xml:space="preserve">standard </w:t>
-      </w:r>
-      <w:r>
-        <w:t xml:space="preserve">error output </w:t>
-      </w:r>
-      <w:r>
-        <w:t xml:space="preserve">by the program </w:t>
-      </w:r>
-      <w:r>
-        <w:t>should be displayed in the ModusToolbox log window.</w:t>
-      </w:r>
-    </w:p>
-    <w:p>
-      <w:pPr>
-        <w:pStyle w:val="ListParagraph"/>
-        <w:numPr>
-          <w:ilvl w:val="0"/>
-          <w:numId w:val="5"/>
-        </w:numPr>
-        <w:ind w:left="900"/>
-      </w:pPr>
-      <w:r>
-        <w:t xml:space="preserve">When the command quits, if an ModusToolbox application is loaded, it should be reloaded (see section </w:t>
-      </w:r>
-      <w:r>
-        <w:t>7</w:t>
-      </w:r>
-      <w:r>
-        <w:t>)</w:t>
+        <w:t>Command Palette: Yes</w:t>
       </w:r>
     </w:p>
     <w:p>
@@ -473,69 +686,37 @@
         <w:pStyle w:val="Heading2"/>
       </w:pPr>
       <w:r>
-        <w:t>mtbassist.mtbShowDoc</w:t>
-      </w:r>
-    </w:p>
-    <w:p>
-      <w:pPr>
-        <w:ind w:left="540"/>
-      </w:pPr>
-      <w:r>
-        <w:t>This command is an internal command used to display a document as defined by the mtblaunch program.</w:t>
-      </w:r>
-    </w:p>
-    <w:p>
-      <w:pPr>
-        <w:ind w:left="540"/>
-      </w:pPr>
-      <w:r>
-        <w:t xml:space="preserve">Arguments: </w:t>
-      </w:r>
-      <w:r>
-        <w:t>MTBLaunchDoc</w:t>
-      </w:r>
-      <w:r>
-        <w:t xml:space="preserve"> data structure</w:t>
-      </w:r>
-    </w:p>
-    <w:p>
-      <w:pPr>
-        <w:ind w:left="540"/>
-      </w:pPr>
-      <w:r>
-        <w:t>Command Palette: No</w:t>
-      </w:r>
-    </w:p>
-    <w:p>
-      <w:pPr>
-        <w:pStyle w:val="ListParagraph"/>
-        <w:numPr>
-          <w:ilvl w:val="0"/>
-          <w:numId w:val="5"/>
-        </w:numPr>
-        <w:ind w:left="900"/>
-      </w:pPr>
-      <w:r>
-        <w:t xml:space="preserve">Displays a message stating </w:t>
-      </w:r>
-      <w:r>
-        <w:t>that the document requested is being loaded.</w:t>
-      </w:r>
-    </w:p>
-    <w:p>
-      <w:pPr>
-        <w:pStyle w:val="ListParagraph"/>
-        <w:numPr>
-          <w:ilvl w:val="0"/>
-          <w:numId w:val="5"/>
-        </w:numPr>
-        <w:ind w:left="900"/>
-      </w:pPr>
-      <w:r>
-        <w:t>Displays the document requested</w:t>
-      </w:r>
-      <w:r>
-        <w:t>, opened per the conventions of the local operating system.</w:t>
+        <w:t>mtbassist.mtbTurnOffDebugMode</w:t>
+      </w:r>
+    </w:p>
+    <w:p>
+      <w:pPr>
+        <w:ind w:left="540"/>
+      </w:pPr>
+      <w:r>
+        <w:t xml:space="preserve">This command turns off debug mode for the ModusToolbox Assistant plugin.  </w:t>
+      </w:r>
+      <w:r>
+        <w:t>No</w:t>
+      </w:r>
+      <w:r>
+        <w:t xml:space="preserve"> debug messages will be displayed to the ModusToolbox log window.  This setting is a persistent setting and should remain across invocations of visual studio code and across different workspaces.</w:t>
+      </w:r>
+    </w:p>
+    <w:p>
+      <w:pPr>
+        <w:ind w:left="540"/>
+      </w:pPr>
+      <w:r>
+        <w:t>Arguments: None</w:t>
+      </w:r>
+    </w:p>
+    <w:p>
+      <w:pPr>
+        <w:ind w:left="540"/>
+      </w:pPr>
+      <w:r>
+        <w:t>Command Palette: Yes</w:t>
       </w:r>
     </w:p>
     <w:p>
@@ -543,128 +724,6 @@
         <w:pStyle w:val="Heading2"/>
       </w:pPr>
       <w:r>
-        <w:t>mtbassist.mtbShowWelcomePage</w:t>
-      </w:r>
-    </w:p>
-    <w:p>
-      <w:pPr>
-        <w:ind w:left="540"/>
-      </w:pPr>
-      <w:r>
-        <w:t xml:space="preserve">This command shows the ModusToolbox Assistant welcome page.  See section </w:t>
-      </w:r>
-      <w:r>
-        <w:fldChar w:fldCharType="begin"/>
-      </w:r>
-      <w:r>
-        <w:instrText xml:space="preserve"> REF _Ref117674230 \r \h </w:instrText>
-      </w:r>
-      <w:r>
-        <w:fldChar w:fldCharType="separate"/>
-      </w:r>
-      <w:r>
-        <w:t>6</w:t>
-      </w:r>
-      <w:r>
-        <w:fldChar w:fldCharType="end"/>
-      </w:r>
-      <w:r>
-        <w:t xml:space="preserve"> for more details.</w:t>
-      </w:r>
-    </w:p>
-    <w:p>
-      <w:pPr>
-        <w:ind w:left="540"/>
-      </w:pPr>
-      <w:r>
-        <w:t>Arguments: None</w:t>
-      </w:r>
-    </w:p>
-    <w:p>
-      <w:pPr>
-        <w:ind w:left="540"/>
-      </w:pPr>
-      <w:r>
-        <w:t>Command Palette: Yes</w:t>
-      </w:r>
-    </w:p>
-    <w:p>
-      <w:pPr>
-        <w:pStyle w:val="Heading2"/>
-      </w:pPr>
-      <w:r>
-        <w:t>mtbassist.mtbTurnOnDebugMode</w:t>
-      </w:r>
-    </w:p>
-    <w:p>
-      <w:pPr>
-        <w:ind w:left="540"/>
-      </w:pPr>
-      <w:r>
-        <w:t>This command turns on debug mode for the ModusToolbox Assistant plugin.  All debug messages will be displayed to the ModusToolbox log window.  This setting is a persistent setting and should remain across invocations of visual studio code and across different workspaces.</w:t>
-      </w:r>
-    </w:p>
-    <w:p>
-      <w:pPr>
-        <w:ind w:left="540"/>
-      </w:pPr>
-      <w:r>
-        <w:t>Arguments: None</w:t>
-      </w:r>
-    </w:p>
-    <w:p>
-      <w:pPr>
-        <w:ind w:left="540"/>
-      </w:pPr>
-      <w:r>
-        <w:t>Command Palette: Yes</w:t>
-      </w:r>
-    </w:p>
-    <w:p>
-      <w:pPr>
-        <w:pStyle w:val="Heading2"/>
-      </w:pPr>
-      <w:r>
-        <w:t>mtbassist.mtbTurnOffDebugMode</w:t>
-      </w:r>
-    </w:p>
-    <w:p>
-      <w:pPr>
-        <w:ind w:left="540"/>
-      </w:pPr>
-      <w:r>
-        <w:t xml:space="preserve">This command turns off debug mode for the ModusToolbox Assistant plugin.  </w:t>
-      </w:r>
-      <w:r>
-        <w:t>No</w:t>
-      </w:r>
-      <w:r>
-        <w:t xml:space="preserve"> debug messages will be displayed to the ModusToolbox log window.  This setting is a persistent setting and should remain across invocations of visual studio code and across different workspaces.</w:t>
-      </w:r>
-    </w:p>
-    <w:p>
-      <w:pPr>
-        <w:ind w:left="540"/>
-      </w:pPr>
-      <w:r>
-        <w:t>Arguments: None</w:t>
-      </w:r>
-    </w:p>
-    <w:p>
-      <w:pPr>
-        <w:ind w:left="540"/>
-      </w:pPr>
-      <w:r>
-        <w:t>Command Palette: Yes</w:t>
-      </w:r>
-    </w:p>
-    <w:p/>
-    <w:p>
-      <w:pPr>
-        <w:pStyle w:val="Heading2"/>
-      </w:pPr>
-      <w:r>
-        <w:lastRenderedPageBreak/>
         <w:t>mtbassist.mtbRunLibraryManager</w:t>
       </w:r>
     </w:p>
@@ -892,6 +951,7 @@
           <w:b/>
           <w:bCs/>
         </w:rPr>
+        <w:lastRenderedPageBreak/>
         <w:t>Key Bindings</w:t>
       </w:r>
     </w:p>
@@ -924,7 +984,6 @@
           <w:b/>
           <w:bCs/>
         </w:rPr>
-        <w:lastRenderedPageBreak/>
         <w:t>Views</w:t>
       </w:r>
     </w:p>
@@ -1129,6 +1188,7 @@
           <w:b/>
           <w:bCs/>
         </w:rPr>
+        <w:lastRenderedPageBreak/>
         <w:t>ModusToolbox Assistant Welcome Page</w:t>
       </w:r>
       <w:bookmarkEnd w:id="0"/>

</xml_diff>